<commit_message>
feat: Create prisma schema
</commit_message>
<xml_diff>
--- a/brief.docx
+++ b/brief.docx
@@ -228,15 +228,7 @@
         <w:t xml:space="preserve">Create </w:t>
       </w:r>
       <w:r>
-        <w:t xml:space="preserve">three </w:t>
-      </w:r>
-      <w:proofErr w:type="spellStart"/>
-      <w:r>
-        <w:t>polyrepos</w:t>
-      </w:r>
-      <w:proofErr w:type="spellEnd"/>
-      <w:r>
-        <w:t xml:space="preserve"> (</w:t>
+        <w:t>three polyrepos (</w:t>
       </w:r>
       <w:r>
         <w:t>separate GitHub repos</w:t>
@@ -266,14 +258,12 @@
         <w:t xml:space="preserve">Create a </w:t>
       </w:r>
       <w:hyperlink r:id="rId9" w:history="1">
-        <w:proofErr w:type="spellStart"/>
         <w:r>
           <w:rPr>
             <w:rStyle w:val="Hyperlink"/>
           </w:rPr>
           <w:t>monorepo</w:t>
         </w:r>
-        <w:proofErr w:type="spellEnd"/>
       </w:hyperlink>
       <w:r>
         <w:t xml:space="preserve"> in which each of the three apps are kept in their own directory within the same parent </w:t>
@@ -315,21 +305,7 @@
         <w:rPr>
           <w:lang w:val="en-GB"/>
         </w:rPr>
-        <w:t xml:space="preserve">I prefer to use </w:t>
-      </w:r>
-      <w:proofErr w:type="spellStart"/>
-      <w:r>
-        <w:rPr>
-          <w:lang w:val="en-GB"/>
-        </w:rPr>
-        <w:t>polyrepos</w:t>
-      </w:r>
-      <w:proofErr w:type="spellEnd"/>
-      <w:r>
-        <w:rPr>
-          <w:lang w:val="en-GB"/>
-        </w:rPr>
-        <w:t xml:space="preserve"> for this project to:</w:t>
+        <w:t>I prefer to use polyrepos for this project to:</w:t>
       </w:r>
     </w:p>
     <w:p>
@@ -647,14 +623,12 @@
         <w:t xml:space="preserve">You can use </w:t>
       </w:r>
       <w:hyperlink r:id="rId10" w:history="1">
-        <w:proofErr w:type="spellStart"/>
         <w:r>
           <w:rPr>
             <w:rStyle w:val="Hyperlink"/>
           </w:rPr>
           <w:t>jsonwebtoken</w:t>
         </w:r>
-        <w:proofErr w:type="spellEnd"/>
       </w:hyperlink>
       <w:r>
         <w:t xml:space="preserve"> to create and verify JWTs.</w:t>
@@ -741,23 +715,7 @@
       </w:pPr>
       <w:r>
         <w:lastRenderedPageBreak/>
-        <w:t xml:space="preserve">There are many ways to send and store JWTs, such as via cookies, storing in </w:t>
-      </w:r>
-      <w:proofErr w:type="spellStart"/>
-      <w:r>
-        <w:t>localStorage</w:t>
-      </w:r>
-      <w:proofErr w:type="spellEnd"/>
-      <w:r>
-        <w:t xml:space="preserve">, using access/refresh tokens etc. Some of these methods are more complicated (though with the right implementation, potentially more secure), especially once you deploy both ends. For example, cross-site cookies can be a real headache if you aren’t aware of certain extra details. You may wish to explore some of these alternatives in the future. For now, keep it simple and send your JWTs via an “Authorization” header with “Bearer” schema, and have the client store a JWT in </w:t>
-      </w:r>
-      <w:proofErr w:type="spellStart"/>
-      <w:r>
-        <w:t>localStorage</w:t>
-      </w:r>
-      <w:proofErr w:type="spellEnd"/>
-      <w:r>
-        <w:t>.</w:t>
+        <w:t>There are many ways to send and store JWTs, such as via cookies, storing in localStorage, using access/refresh tokens etc. Some of these methods are more complicated (though with the right implementation, potentially more secure), especially once you deploy both ends. For example, cross-site cookies can be a real headache if you aren’t aware of certain extra details. You may wish to explore some of these alternatives in the future. For now, keep it simple and send your JWTs via an “Authorization” header with “Bearer” schema, and have the client store a JWT in localStorage.</w:t>
       </w:r>
     </w:p>
     <w:p>
@@ -880,14 +838,12 @@
         <w:t xml:space="preserve">A ‘NEW POST’ form. If you want to get fancy, you could use a rich text editor such as </w:t>
       </w:r>
       <w:hyperlink r:id="rId12" w:history="1">
-        <w:proofErr w:type="spellStart"/>
         <w:r>
           <w:rPr>
             <w:rStyle w:val="Hyperlink"/>
           </w:rPr>
           <w:t>TinyMCE</w:t>
         </w:r>
-        <w:proofErr w:type="spellEnd"/>
       </w:hyperlink>
       <w:r>
         <w:t>.</w:t>
@@ -920,15 +876,7 @@
         <w:t>Platform as a service</w:t>
       </w:r>
       <w:r>
-        <w:t xml:space="preserve">) hosting platforms like </w:t>
-      </w:r>
-      <w:proofErr w:type="spellStart"/>
-      <w:r>
-        <w:t>Koyeb</w:t>
-      </w:r>
-      <w:proofErr w:type="spellEnd"/>
-      <w:r>
-        <w:t xml:space="preserve"> or Railway.</w:t>
+        <w:t>) hosting platforms like Koyeb or Railway.</w:t>
       </w:r>
     </w:p>
     <w:p>
@@ -946,15 +894,7 @@
         <w:t>PaaS</w:t>
       </w:r>
       <w:r>
-        <w:t xml:space="preserve"> hosting platforms like Netlify or </w:t>
-      </w:r>
-      <w:proofErr w:type="spellStart"/>
-      <w:r>
-        <w:t>Vercel</w:t>
-      </w:r>
-      <w:proofErr w:type="spellEnd"/>
-      <w:r>
-        <w:t>.</w:t>
+        <w:t xml:space="preserve"> hosting platforms like Netlify or Vercel.</w:t>
       </w:r>
     </w:p>
     <w:p>
@@ -1062,13 +1002,7 @@
               <w:rPr>
                 <w:lang w:val="en-GB"/>
               </w:rPr>
-              <w:t>Author</w:t>
-            </w:r>
-            <w:r>
-              <w:rPr>
-                <w:lang w:val="en-GB"/>
-              </w:rPr>
-              <w:t xml:space="preserve"> </w:t>
+              <w:t xml:space="preserve">Author </w:t>
             </w:r>
           </w:p>
         </w:tc>
@@ -1106,13 +1040,7 @@
               <w:rPr>
                 <w:lang w:val="en-GB"/>
               </w:rPr>
-              <w:t>View published posts</w:t>
-            </w:r>
-            <w:r>
-              <w:rPr>
-                <w:lang w:val="en-GB"/>
-              </w:rPr>
-              <w:t xml:space="preserve"> </w:t>
+              <w:t xml:space="preserve">View published posts </w:t>
             </w:r>
           </w:p>
         </w:tc>
@@ -1205,13 +1133,7 @@
                 <w:lang w:val="en-GB"/>
               </w:rPr>
               <w:lastRenderedPageBreak/>
-              <w:t>View comments</w:t>
-            </w:r>
-            <w:r>
-              <w:rPr>
-                <w:lang w:val="en-GB"/>
-              </w:rPr>
-              <w:t xml:space="preserve"> </w:t>
+              <w:t xml:space="preserve">View comments </w:t>
             </w:r>
           </w:p>
         </w:tc>
@@ -1395,13 +1317,7 @@
               <w:rPr>
                 <w:lang w:val="en-GB"/>
               </w:rPr>
-              <w:t>Write comments</w:t>
-            </w:r>
-            <w:r>
-              <w:rPr>
-                <w:lang w:val="en-GB"/>
-              </w:rPr>
-              <w:t xml:space="preserve"> </w:t>
+              <w:t xml:space="preserve">Write comments </w:t>
             </w:r>
           </w:p>
         </w:tc>
@@ -1822,11 +1738,9 @@
             <w:tcW w:w="1659" w:type="dxa"/>
           </w:tcPr>
           <w:p>
-            <w:proofErr w:type="spellStart"/>
             <w:r>
               <w:t>first_name</w:t>
             </w:r>
-            <w:proofErr w:type="spellEnd"/>
           </w:p>
         </w:tc>
         <w:tc>
@@ -1834,11 +1748,9 @@
             <w:tcW w:w="1637" w:type="dxa"/>
           </w:tcPr>
           <w:p>
-            <w:proofErr w:type="spellStart"/>
             <w:r>
               <w:t>last_name</w:t>
             </w:r>
-            <w:proofErr w:type="spellEnd"/>
           </w:p>
         </w:tc>
         <w:tc>
@@ -2133,7 +2045,6 @@
         <w:pStyle w:val="Heading3"/>
       </w:pPr>
       <w:r>
-        <w:lastRenderedPageBreak/>
         <w:t>posts</w:t>
       </w:r>
     </w:p>
@@ -2144,11 +2055,11 @@
         <w:tblLook w:val="04A0" w:firstRow="1" w:lastRow="0" w:firstColumn="1" w:lastColumn="0" w:noHBand="0" w:noVBand="1"/>
       </w:tblPr>
       <w:tblGrid>
-        <w:gridCol w:w="1755"/>
-        <w:gridCol w:w="2013"/>
+        <w:gridCol w:w="1598"/>
         <w:gridCol w:w="1937"/>
-        <w:gridCol w:w="1829"/>
-        <w:gridCol w:w="1482"/>
+        <w:gridCol w:w="1894"/>
+        <w:gridCol w:w="1762"/>
+        <w:gridCol w:w="1825"/>
       </w:tblGrid>
       <w:tr>
         <w:tc>
@@ -2197,7 +2108,10 @@
           </w:tcPr>
           <w:p>
             <w:r>
-              <w:t>date published</w:t>
+              <w:t>published</w:t>
+            </w:r>
+            <w:r>
+              <w:t>_date</w:t>
             </w:r>
           </w:p>
         </w:tc>
@@ -2209,6 +2123,7 @@
           </w:tcPr>
           <w:p>
             <w:r>
+              <w:lastRenderedPageBreak/>
               <w:t>1</w:t>
             </w:r>
           </w:p>
@@ -2304,10 +2219,7 @@
           </w:tcPr>
           <w:p>
             <w:r>
-              <w:t>2024-11-2</w:t>
-            </w:r>
-            <w:r>
-              <w:t>9</w:t>
+              <w:t>2024-11-29</w:t>
             </w:r>
           </w:p>
         </w:tc>
@@ -2381,14 +2293,15 @@
         <w:tblLook w:val="04A0" w:firstRow="1" w:lastRow="0" w:firstColumn="1" w:lastColumn="0" w:noHBand="0" w:noVBand="1"/>
       </w:tblPr>
       <w:tblGrid>
-        <w:gridCol w:w="3246"/>
-        <w:gridCol w:w="2963"/>
-        <w:gridCol w:w="2807"/>
+        <w:gridCol w:w="2341"/>
+        <w:gridCol w:w="2519"/>
+        <w:gridCol w:w="2175"/>
+        <w:gridCol w:w="1981"/>
       </w:tblGrid>
       <w:tr>
         <w:tc>
           <w:tcPr>
-            <w:tcW w:w="3246" w:type="dxa"/>
+            <w:tcW w:w="2341" w:type="dxa"/>
           </w:tcPr>
           <w:p>
             <w:r>
@@ -2398,7 +2311,7 @@
         </w:tc>
         <w:tc>
           <w:tcPr>
-            <w:tcW w:w="2963" w:type="dxa"/>
+            <w:tcW w:w="2519" w:type="dxa"/>
           </w:tcPr>
           <w:p>
             <w:r>
@@ -2408,11 +2321,21 @@
         </w:tc>
         <w:tc>
           <w:tcPr>
-            <w:tcW w:w="2807" w:type="dxa"/>
-          </w:tcPr>
-          <w:p>
-            <w:r>
-              <w:t>date</w:t>
+            <w:tcW w:w="2175" w:type="dxa"/>
+          </w:tcPr>
+          <w:p>
+            <w:r>
+              <w:t>date_created</w:t>
+            </w:r>
+          </w:p>
+        </w:tc>
+        <w:tc>
+          <w:tcPr>
+            <w:tcW w:w="1981" w:type="dxa"/>
+          </w:tcPr>
+          <w:p>
+            <w:r>
+              <w:t>date_updated</w:t>
             </w:r>
           </w:p>
         </w:tc>
@@ -2420,7 +2343,7 @@
       <w:tr>
         <w:tc>
           <w:tcPr>
-            <w:tcW w:w="3246" w:type="dxa"/>
+            <w:tcW w:w="2341" w:type="dxa"/>
           </w:tcPr>
           <w:p>
             <w:r>
@@ -2430,7 +2353,7 @@
         </w:tc>
         <w:tc>
           <w:tcPr>
-            <w:tcW w:w="2963" w:type="dxa"/>
+            <w:tcW w:w="2519" w:type="dxa"/>
           </w:tcPr>
           <w:p>
             <w:r>
@@ -2443,11 +2366,33 @@
         </w:tc>
         <w:tc>
           <w:tcPr>
-            <w:tcW w:w="2807" w:type="dxa"/>
+            <w:tcW w:w="2175" w:type="dxa"/>
           </w:tcPr>
           <w:p>
             <w:r>
               <w:t>2024-11-29</w:t>
+            </w:r>
+          </w:p>
+        </w:tc>
+        <w:tc>
+          <w:tcPr>
+            <w:tcW w:w="1981" w:type="dxa"/>
+          </w:tcPr>
+          <w:p>
+            <w:r>
+              <w:t>2024-1</w:t>
+            </w:r>
+            <w:r>
+              <w:t>2</w:t>
+            </w:r>
+            <w:r>
+              <w:t>-</w:t>
+            </w:r>
+            <w:r>
+              <w:t>0</w:t>
+            </w:r>
+            <w:r>
+              <w:t>2</w:t>
             </w:r>
           </w:p>
         </w:tc>
@@ -2455,7 +2400,7 @@
       <w:tr>
         <w:tc>
           <w:tcPr>
-            <w:tcW w:w="3246" w:type="dxa"/>
+            <w:tcW w:w="2341" w:type="dxa"/>
           </w:tcPr>
           <w:p>
             <w:r>
@@ -2465,7 +2410,7 @@
         </w:tc>
         <w:tc>
           <w:tcPr>
-            <w:tcW w:w="2963" w:type="dxa"/>
+            <w:tcW w:w="2519" w:type="dxa"/>
           </w:tcPr>
           <w:p>
             <w:r>
@@ -2478,23 +2423,24 @@
         </w:tc>
         <w:tc>
           <w:tcPr>
-            <w:tcW w:w="2807" w:type="dxa"/>
-          </w:tcPr>
-          <w:p>
-            <w:r>
-              <w:t>2024-1</w:t>
-            </w:r>
-            <w:r>
-              <w:t>2</w:t>
-            </w:r>
-            <w:r>
-              <w:t>-</w:t>
-            </w:r>
-            <w:r>
-              <w:t>0</w:t>
-            </w:r>
-            <w:r>
-              <w:t>2</w:t>
+            <w:tcW w:w="2175" w:type="dxa"/>
+          </w:tcPr>
+          <w:p>
+            <w:r>
+              <w:t>2024-12-02</w:t>
+            </w:r>
+          </w:p>
+        </w:tc>
+        <w:tc>
+          <w:tcPr>
+            <w:tcW w:w="1981" w:type="dxa"/>
+          </w:tcPr>
+          <w:p>
+            <w:r>
+              <w:t>2024-12-</w:t>
+            </w:r>
+            <w:r>
+              <w:t>10</w:t>
             </w:r>
           </w:p>
         </w:tc>
@@ -2505,11 +2451,9 @@
       <w:pPr>
         <w:pStyle w:val="Heading3"/>
       </w:pPr>
-      <w:proofErr w:type="spellStart"/>
       <w:r>
         <w:t>user_status</w:t>
       </w:r>
-      <w:proofErr w:type="spellEnd"/>
     </w:p>
     <w:tbl>
       <w:tblPr>
@@ -2538,11 +2482,9 @@
             <w:tcW w:w="3049" w:type="dxa"/>
           </w:tcPr>
           <w:p>
-            <w:proofErr w:type="spellStart"/>
             <w:r>
               <w:t>user_id</w:t>
             </w:r>
-            <w:proofErr w:type="spellEnd"/>
           </w:p>
         </w:tc>
         <w:tc>
@@ -2550,11 +2492,9 @@
             <w:tcW w:w="2744" w:type="dxa"/>
           </w:tcPr>
           <w:p>
-            <w:proofErr w:type="spellStart"/>
             <w:r>
               <w:t>status_id</w:t>
             </w:r>
-            <w:proofErr w:type="spellEnd"/>
           </w:p>
         </w:tc>
       </w:tr>
@@ -2597,7 +2537,6 @@
           </w:tcPr>
           <w:p>
             <w:r>
-              <w:lastRenderedPageBreak/>
               <w:t>2</w:t>
             </w:r>
           </w:p>
@@ -2629,11 +2568,10 @@
       <w:pPr>
         <w:pStyle w:val="Heading3"/>
       </w:pPr>
-      <w:proofErr w:type="spellStart"/>
-      <w:r>
+      <w:r>
+        <w:lastRenderedPageBreak/>
         <w:t>user_post</w:t>
       </w:r>
-      <w:proofErr w:type="spellEnd"/>
     </w:p>
     <w:tbl>
       <w:tblPr>
@@ -2662,11 +2600,9 @@
             <w:tcW w:w="3005" w:type="dxa"/>
           </w:tcPr>
           <w:p>
-            <w:proofErr w:type="spellStart"/>
             <w:r>
               <w:t>user_id</w:t>
             </w:r>
-            <w:proofErr w:type="spellEnd"/>
           </w:p>
         </w:tc>
         <w:tc>
@@ -2674,11 +2610,9 @@
             <w:tcW w:w="3006" w:type="dxa"/>
           </w:tcPr>
           <w:p>
-            <w:proofErr w:type="spellStart"/>
             <w:r>
               <w:t>post_id</w:t>
             </w:r>
-            <w:proofErr w:type="spellEnd"/>
           </w:p>
         </w:tc>
       </w:tr>
@@ -2752,11 +2686,9 @@
       <w:pPr>
         <w:pStyle w:val="Heading3"/>
       </w:pPr>
-      <w:proofErr w:type="spellStart"/>
       <w:r>
         <w:t>user_comment</w:t>
       </w:r>
-      <w:proofErr w:type="spellEnd"/>
     </w:p>
     <w:tbl>
       <w:tblPr>
@@ -2785,11 +2717,9 @@
             <w:tcW w:w="3005" w:type="dxa"/>
           </w:tcPr>
           <w:p>
-            <w:proofErr w:type="spellStart"/>
             <w:r>
               <w:t>user_id</w:t>
             </w:r>
-            <w:proofErr w:type="spellEnd"/>
           </w:p>
         </w:tc>
         <w:tc>
@@ -2797,11 +2727,9 @@
             <w:tcW w:w="3006" w:type="dxa"/>
           </w:tcPr>
           <w:p>
-            <w:proofErr w:type="spellStart"/>
             <w:r>
               <w:t>comment_id</w:t>
             </w:r>
-            <w:proofErr w:type="spellEnd"/>
           </w:p>
         </w:tc>
       </w:tr>
@@ -2875,11 +2803,9 @@
       <w:pPr>
         <w:pStyle w:val="Heading3"/>
       </w:pPr>
-      <w:proofErr w:type="spellStart"/>
       <w:r>
         <w:t>post_comment</w:t>
       </w:r>
-      <w:proofErr w:type="spellEnd"/>
     </w:p>
     <w:tbl>
       <w:tblPr>
@@ -2908,11 +2834,9 @@
             <w:tcW w:w="3005" w:type="dxa"/>
           </w:tcPr>
           <w:p>
-            <w:proofErr w:type="spellStart"/>
             <w:r>
               <w:t>post_id</w:t>
             </w:r>
-            <w:proofErr w:type="spellEnd"/>
           </w:p>
         </w:tc>
         <w:tc>
@@ -2920,11 +2844,9 @@
             <w:tcW w:w="3006" w:type="dxa"/>
           </w:tcPr>
           <w:p>
-            <w:proofErr w:type="spellStart"/>
             <w:r>
               <w:t>comment_id</w:t>
             </w:r>
-            <w:proofErr w:type="spellEnd"/>
           </w:p>
         </w:tc>
       </w:tr>

</xml_diff>

<commit_message>
feat: Create user route
</commit_message>
<xml_diff>
--- a/brief.docx
+++ b/brief.docx
@@ -228,7 +228,15 @@
         <w:t xml:space="preserve">Create </w:t>
       </w:r>
       <w:r>
-        <w:t>three polyrepos (</w:t>
+        <w:t xml:space="preserve">three </w:t>
+      </w:r>
+      <w:proofErr w:type="spellStart"/>
+      <w:r>
+        <w:t>polyrepos</w:t>
+      </w:r>
+      <w:proofErr w:type="spellEnd"/>
+      <w:r>
+        <w:t xml:space="preserve"> (</w:t>
       </w:r>
       <w:r>
         <w:t>separate GitHub repos</w:t>
@@ -258,12 +266,14 @@
         <w:t xml:space="preserve">Create a </w:t>
       </w:r>
       <w:hyperlink r:id="rId9" w:history="1">
+        <w:proofErr w:type="spellStart"/>
         <w:r>
           <w:rPr>
             <w:rStyle w:val="Hyperlink"/>
           </w:rPr>
           <w:t>monorepo</w:t>
         </w:r>
+        <w:proofErr w:type="spellEnd"/>
       </w:hyperlink>
       <w:r>
         <w:t xml:space="preserve"> in which each of the three apps are kept in their own directory within the same parent </w:t>
@@ -305,7 +315,21 @@
         <w:rPr>
           <w:lang w:val="en-GB"/>
         </w:rPr>
-        <w:t>I prefer to use polyrepos for this project to:</w:t>
+        <w:t xml:space="preserve">I prefer to use </w:t>
+      </w:r>
+      <w:proofErr w:type="spellStart"/>
+      <w:r>
+        <w:rPr>
+          <w:lang w:val="en-GB"/>
+        </w:rPr>
+        <w:t>polyrepos</w:t>
+      </w:r>
+      <w:proofErr w:type="spellEnd"/>
+      <w:r>
+        <w:rPr>
+          <w:lang w:val="en-GB"/>
+        </w:rPr>
+        <w:t xml:space="preserve"> for this project to:</w:t>
       </w:r>
     </w:p>
     <w:p>
@@ -623,12 +647,14 @@
         <w:t xml:space="preserve">You can use </w:t>
       </w:r>
       <w:hyperlink r:id="rId10" w:history="1">
+        <w:proofErr w:type="spellStart"/>
         <w:r>
           <w:rPr>
             <w:rStyle w:val="Hyperlink"/>
           </w:rPr>
           <w:t>jsonwebtoken</w:t>
         </w:r>
+        <w:proofErr w:type="spellEnd"/>
       </w:hyperlink>
       <w:r>
         <w:t xml:space="preserve"> to create and verify JWTs.</w:t>
@@ -715,7 +741,23 @@
       </w:pPr>
       <w:r>
         <w:lastRenderedPageBreak/>
-        <w:t>There are many ways to send and store JWTs, such as via cookies, storing in localStorage, using access/refresh tokens etc. Some of these methods are more complicated (though with the right implementation, potentially more secure), especially once you deploy both ends. For example, cross-site cookies can be a real headache if you aren’t aware of certain extra details. You may wish to explore some of these alternatives in the future. For now, keep it simple and send your JWTs via an “Authorization” header with “Bearer” schema, and have the client store a JWT in localStorage.</w:t>
+        <w:t xml:space="preserve">There are many ways to send and store JWTs, such as via cookies, storing in </w:t>
+      </w:r>
+      <w:proofErr w:type="spellStart"/>
+      <w:r>
+        <w:t>localStorage</w:t>
+      </w:r>
+      <w:proofErr w:type="spellEnd"/>
+      <w:r>
+        <w:t xml:space="preserve">, using access/refresh tokens etc. Some of these methods are more complicated (though with the right implementation, potentially more secure), especially once you deploy both ends. For example, cross-site cookies can be a real headache if you aren’t aware of certain extra details. You may wish to explore some of these alternatives in the future. For now, keep it simple and send your JWTs via an “Authorization” header with “Bearer” schema, and have the client store a JWT in </w:t>
+      </w:r>
+      <w:proofErr w:type="spellStart"/>
+      <w:r>
+        <w:t>localStorage</w:t>
+      </w:r>
+      <w:proofErr w:type="spellEnd"/>
+      <w:r>
+        <w:t>.</w:t>
       </w:r>
     </w:p>
     <w:p>
@@ -838,12 +880,14 @@
         <w:t xml:space="preserve">A ‘NEW POST’ form. If you want to get fancy, you could use a rich text editor such as </w:t>
       </w:r>
       <w:hyperlink r:id="rId12" w:history="1">
+        <w:proofErr w:type="spellStart"/>
         <w:r>
           <w:rPr>
             <w:rStyle w:val="Hyperlink"/>
           </w:rPr>
           <w:t>TinyMCE</w:t>
         </w:r>
+        <w:proofErr w:type="spellEnd"/>
       </w:hyperlink>
       <w:r>
         <w:t>.</w:t>
@@ -876,7 +920,15 @@
         <w:t>Platform as a service</w:t>
       </w:r>
       <w:r>
-        <w:t>) hosting platforms like Koyeb or Railway.</w:t>
+        <w:t xml:space="preserve">) hosting platforms like </w:t>
+      </w:r>
+      <w:proofErr w:type="spellStart"/>
+      <w:r>
+        <w:t>Koyeb</w:t>
+      </w:r>
+      <w:proofErr w:type="spellEnd"/>
+      <w:r>
+        <w:t xml:space="preserve"> or Railway.</w:t>
       </w:r>
     </w:p>
     <w:p>
@@ -894,7 +946,15 @@
         <w:t>PaaS</w:t>
       </w:r>
       <w:r>
-        <w:t xml:space="preserve"> hosting platforms like Netlify or Vercel.</w:t>
+        <w:t xml:space="preserve"> hosting platforms like Netlify or </w:t>
+      </w:r>
+      <w:proofErr w:type="spellStart"/>
+      <w:r>
+        <w:t>Vercel</w:t>
+      </w:r>
+      <w:proofErr w:type="spellEnd"/>
+      <w:r>
+        <w:t>.</w:t>
       </w:r>
     </w:p>
     <w:p>
@@ -904,13 +964,6 @@
       <w:r>
         <w:t>Ideation</w:t>
       </w:r>
-    </w:p>
-    <w:p>
-      <w:pPr>
-        <w:rPr>
-          <w:lang w:val="en-GB"/>
-        </w:rPr>
-      </w:pPr>
     </w:p>
     <w:p>
       <w:pPr>
@@ -923,6 +976,88 @@
         <w:rPr>
           <w:lang w:val="en-GB"/>
         </w:rPr>
+        <w:t>Backend objective</w:t>
+      </w:r>
+    </w:p>
+    <w:p>
+      <w:pPr>
+        <w:rPr>
+          <w:lang w:val="en-GB"/>
+        </w:rPr>
+      </w:pPr>
+      <w:r>
+        <w:rPr>
+          <w:lang w:val="en-GB"/>
+        </w:rPr>
+        <w:t>Provide RESTful APIs that blogs can use to:</w:t>
+      </w:r>
+    </w:p>
+    <w:p>
+      <w:pPr>
+        <w:pStyle w:val="ListParagraph"/>
+        <w:numPr>
+          <w:ilvl w:val="0"/>
+          <w:numId w:val="7"/>
+        </w:numPr>
+        <w:rPr>
+          <w:lang w:val="en-GB"/>
+        </w:rPr>
+      </w:pPr>
+      <w:r>
+        <w:rPr>
+          <w:lang w:val="en-GB"/>
+        </w:rPr>
+        <w:t>Create users with statuses that determines what they can do on the blog.</w:t>
+      </w:r>
+    </w:p>
+    <w:p>
+      <w:pPr>
+        <w:pStyle w:val="ListParagraph"/>
+        <w:numPr>
+          <w:ilvl w:val="0"/>
+          <w:numId w:val="7"/>
+        </w:numPr>
+        <w:rPr>
+          <w:lang w:val="en-GB"/>
+        </w:rPr>
+      </w:pPr>
+      <w:r>
+        <w:rPr>
+          <w:lang w:val="en-GB"/>
+        </w:rPr>
+        <w:t>Allow authenticated users to contribute to the blog.</w:t>
+      </w:r>
+    </w:p>
+    <w:p>
+      <w:pPr>
+        <w:pStyle w:val="ListParagraph"/>
+        <w:numPr>
+          <w:ilvl w:val="0"/>
+          <w:numId w:val="7"/>
+        </w:numPr>
+        <w:rPr>
+          <w:lang w:val="en-GB"/>
+        </w:rPr>
+      </w:pPr>
+      <w:r>
+        <w:rPr>
+          <w:lang w:val="en-GB"/>
+        </w:rPr>
+        <w:t>Allow administrators to manage users’ access to the restricted sections of blog.</w:t>
+      </w:r>
+    </w:p>
+    <w:p>
+      <w:pPr>
+        <w:pStyle w:val="Heading2"/>
+        <w:rPr>
+          <w:lang w:val="en-GB"/>
+        </w:rPr>
+      </w:pPr>
+      <w:r>
+        <w:rPr>
+          <w:lang w:val="en-GB"/>
+        </w:rPr>
+        <w:lastRenderedPageBreak/>
         <w:t>User privileges</w:t>
       </w:r>
     </w:p>
@@ -1132,7 +1267,6 @@
               <w:rPr>
                 <w:lang w:val="en-GB"/>
               </w:rPr>
-              <w:lastRenderedPageBreak/>
               <w:t xml:space="preserve">View comments </w:t>
             </w:r>
           </w:p>
@@ -1738,9 +1872,11 @@
             <w:tcW w:w="1659" w:type="dxa"/>
           </w:tcPr>
           <w:p>
+            <w:proofErr w:type="spellStart"/>
             <w:r>
               <w:t>first_name</w:t>
             </w:r>
+            <w:proofErr w:type="spellEnd"/>
           </w:p>
         </w:tc>
         <w:tc>
@@ -1748,9 +1884,11 @@
             <w:tcW w:w="1637" w:type="dxa"/>
           </w:tcPr>
           <w:p>
+            <w:proofErr w:type="spellStart"/>
             <w:r>
               <w:t>last_name</w:t>
             </w:r>
+            <w:proofErr w:type="spellEnd"/>
           </w:p>
         </w:tc>
         <w:tc>
@@ -2107,12 +2245,14 @@
             <w:tcW w:w="1482" w:type="dxa"/>
           </w:tcPr>
           <w:p>
+            <w:proofErr w:type="spellStart"/>
             <w:r>
               <w:t>published</w:t>
             </w:r>
             <w:r>
               <w:t>_date</w:t>
             </w:r>
+            <w:proofErr w:type="spellEnd"/>
           </w:p>
         </w:tc>
       </w:tr>
@@ -2123,7 +2263,6 @@
           </w:tcPr>
           <w:p>
             <w:r>
-              <w:lastRenderedPageBreak/>
               <w:t>1</w:t>
             </w:r>
           </w:p>
@@ -2324,9 +2463,11 @@
             <w:tcW w:w="2175" w:type="dxa"/>
           </w:tcPr>
           <w:p>
+            <w:proofErr w:type="spellStart"/>
             <w:r>
               <w:t>date_created</w:t>
             </w:r>
+            <w:proofErr w:type="spellEnd"/>
           </w:p>
         </w:tc>
         <w:tc>
@@ -2334,9 +2475,11 @@
             <w:tcW w:w="1981" w:type="dxa"/>
           </w:tcPr>
           <w:p>
+            <w:proofErr w:type="spellStart"/>
             <w:r>
               <w:t>date_updated</w:t>
             </w:r>
+            <w:proofErr w:type="spellEnd"/>
           </w:p>
         </w:tc>
       </w:tr>
@@ -2380,19 +2523,7 @@
           </w:tcPr>
           <w:p>
             <w:r>
-              <w:t>2024-1</w:t>
-            </w:r>
-            <w:r>
-              <w:t>2</w:t>
-            </w:r>
-            <w:r>
-              <w:t>-</w:t>
-            </w:r>
-            <w:r>
-              <w:t>0</w:t>
-            </w:r>
-            <w:r>
-              <w:t>2</w:t>
+              <w:t>2024-12-02</w:t>
             </w:r>
           </w:p>
         </w:tc>
@@ -2437,10 +2568,7 @@
           </w:tcPr>
           <w:p>
             <w:r>
-              <w:t>2024-12-</w:t>
-            </w:r>
-            <w:r>
-              <w:t>10</w:t>
+              <w:t>2024-12-10</w:t>
             </w:r>
           </w:p>
         </w:tc>
@@ -2451,9 +2579,11 @@
       <w:pPr>
         <w:pStyle w:val="Heading3"/>
       </w:pPr>
+      <w:proofErr w:type="spellStart"/>
       <w:r>
         <w:t>user_status</w:t>
       </w:r>
+      <w:proofErr w:type="spellEnd"/>
     </w:p>
     <w:tbl>
       <w:tblPr>
@@ -2482,9 +2612,11 @@
             <w:tcW w:w="3049" w:type="dxa"/>
           </w:tcPr>
           <w:p>
+            <w:proofErr w:type="spellStart"/>
             <w:r>
               <w:t>user_id</w:t>
             </w:r>
+            <w:proofErr w:type="spellEnd"/>
           </w:p>
         </w:tc>
         <w:tc>
@@ -2492,9 +2624,11 @@
             <w:tcW w:w="2744" w:type="dxa"/>
           </w:tcPr>
           <w:p>
+            <w:proofErr w:type="spellStart"/>
             <w:r>
               <w:t>status_id</w:t>
             </w:r>
+            <w:proofErr w:type="spellEnd"/>
           </w:p>
         </w:tc>
       </w:tr>
@@ -2505,6 +2639,7 @@
           </w:tcPr>
           <w:p>
             <w:r>
+              <w:lastRenderedPageBreak/>
               <w:t>1</w:t>
             </w:r>
           </w:p>
@@ -2568,10 +2703,11 @@
       <w:pPr>
         <w:pStyle w:val="Heading3"/>
       </w:pPr>
-      <w:r>
-        <w:lastRenderedPageBreak/>
+      <w:proofErr w:type="spellStart"/>
+      <w:r>
         <w:t>user_post</w:t>
       </w:r>
+      <w:proofErr w:type="spellEnd"/>
     </w:p>
     <w:tbl>
       <w:tblPr>
@@ -2600,9 +2736,11 @@
             <w:tcW w:w="3005" w:type="dxa"/>
           </w:tcPr>
           <w:p>
+            <w:proofErr w:type="spellStart"/>
             <w:r>
               <w:t>user_id</w:t>
             </w:r>
+            <w:proofErr w:type="spellEnd"/>
           </w:p>
         </w:tc>
         <w:tc>
@@ -2610,9 +2748,11 @@
             <w:tcW w:w="3006" w:type="dxa"/>
           </w:tcPr>
           <w:p>
+            <w:proofErr w:type="spellStart"/>
             <w:r>
               <w:t>post_id</w:t>
             </w:r>
+            <w:proofErr w:type="spellEnd"/>
           </w:p>
         </w:tc>
       </w:tr>
@@ -2686,9 +2826,11 @@
       <w:pPr>
         <w:pStyle w:val="Heading3"/>
       </w:pPr>
+      <w:proofErr w:type="spellStart"/>
       <w:r>
         <w:t>user_comment</w:t>
       </w:r>
+      <w:proofErr w:type="spellEnd"/>
     </w:p>
     <w:tbl>
       <w:tblPr>
@@ -2717,9 +2859,11 @@
             <w:tcW w:w="3005" w:type="dxa"/>
           </w:tcPr>
           <w:p>
+            <w:proofErr w:type="spellStart"/>
             <w:r>
               <w:t>user_id</w:t>
             </w:r>
+            <w:proofErr w:type="spellEnd"/>
           </w:p>
         </w:tc>
         <w:tc>
@@ -2727,9 +2871,11 @@
             <w:tcW w:w="3006" w:type="dxa"/>
           </w:tcPr>
           <w:p>
+            <w:proofErr w:type="spellStart"/>
             <w:r>
               <w:t>comment_id</w:t>
             </w:r>
+            <w:proofErr w:type="spellEnd"/>
           </w:p>
         </w:tc>
       </w:tr>
@@ -2803,9 +2949,11 @@
       <w:pPr>
         <w:pStyle w:val="Heading3"/>
       </w:pPr>
+      <w:proofErr w:type="spellStart"/>
       <w:r>
         <w:t>post_comment</w:t>
       </w:r>
+      <w:proofErr w:type="spellEnd"/>
     </w:p>
     <w:tbl>
       <w:tblPr>
@@ -2834,9 +2982,11 @@
             <w:tcW w:w="3005" w:type="dxa"/>
           </w:tcPr>
           <w:p>
+            <w:proofErr w:type="spellStart"/>
             <w:r>
               <w:t>post_id</w:t>
             </w:r>
+            <w:proofErr w:type="spellEnd"/>
           </w:p>
         </w:tc>
         <w:tc>
@@ -2844,9 +2994,11 @@
             <w:tcW w:w="3006" w:type="dxa"/>
           </w:tcPr>
           <w:p>
+            <w:proofErr w:type="spellStart"/>
             <w:r>
               <w:t>comment_id</w:t>
             </w:r>
+            <w:proofErr w:type="spellEnd"/>
           </w:p>
         </w:tc>
       </w:tr>
@@ -2964,6 +3116,27 @@
         <w:szCs w:val="16"/>
       </w:rPr>
     </w:pPr>
+    <w:r>
+      <w:rPr>
+        <w:sz w:val="16"/>
+        <w:szCs w:val="16"/>
+      </w:rPr>
+      <w:t>Created by</w:t>
+    </w:r>
+    <w:r>
+      <w:rPr>
+        <w:sz w:val="16"/>
+        <w:szCs w:val="16"/>
+      </w:rPr>
+      <w:t xml:space="preserve"> </w:t>
+    </w:r>
+    <w:r>
+      <w:rPr>
+        <w:sz w:val="16"/>
+        <w:szCs w:val="16"/>
+      </w:rPr>
+      <w:t>Oluwatobi Sofela</w:t>
+    </w:r>
   </w:p>
 </w:ftr>
 </file>
@@ -4985,7 +5158,6 @@
   <w:style w:type="character" w:default="1" w:styleId="DefaultParagraphFont">
     <w:name w:val="Default Paragraph Font"/>
     <w:uiPriority w:val="1"/>
-    <w:semiHidden/>
     <w:unhideWhenUsed/>
   </w:style>
   <w:style w:type="table" w:default="1" w:styleId="TableNormal">

</xml_diff>

<commit_message>
feat: Create post route
</commit_message>
<xml_diff>
--- a/brief.docx
+++ b/brief.docx
@@ -1175,7 +1175,13 @@
               <w:rPr>
                 <w:lang w:val="en-GB"/>
               </w:rPr>
-              <w:t xml:space="preserve">View published posts </w:t>
+              <w:t>Create</w:t>
+            </w:r>
+            <w:r>
+              <w:rPr>
+                <w:lang w:val="en-GB"/>
+              </w:rPr>
+              <w:t xml:space="preserve"> posts</w:t>
             </w:r>
           </w:p>
         </w:tc>
@@ -1193,7 +1199,7 @@
               <w:rPr>
                 <w:lang w:val="en-GB"/>
               </w:rPr>
-              <w:t>Yes</w:t>
+              <w:t>No</w:t>
             </w:r>
           </w:p>
         </w:tc>
@@ -1211,7 +1217,7 @@
               <w:rPr>
                 <w:lang w:val="en-GB"/>
               </w:rPr>
-              <w:t>Yes</w:t>
+              <w:t>No</w:t>
             </w:r>
           </w:p>
         </w:tc>
@@ -1267,7 +1273,13 @@
               <w:rPr>
                 <w:lang w:val="en-GB"/>
               </w:rPr>
-              <w:t xml:space="preserve">View comments </w:t>
+              <w:t>Read</w:t>
+            </w:r>
+            <w:r>
+              <w:rPr>
+                <w:lang w:val="en-GB"/>
+              </w:rPr>
+              <w:t xml:space="preserve"> published posts </w:t>
             </w:r>
           </w:p>
         </w:tc>
@@ -1359,7 +1371,13 @@
               <w:rPr>
                 <w:lang w:val="en-GB"/>
               </w:rPr>
-              <w:t>Write posts</w:t>
+              <w:t>Update</w:t>
+            </w:r>
+            <w:r>
+              <w:rPr>
+                <w:lang w:val="en-GB"/>
+              </w:rPr>
+              <w:t xml:space="preserve"> posts</w:t>
             </w:r>
           </w:p>
         </w:tc>
@@ -1431,7 +1449,7 @@
               <w:rPr>
                 <w:lang w:val="en-GB"/>
               </w:rPr>
-              <w:t>Yes</w:t>
+              <w:t>No</w:t>
             </w:r>
           </w:p>
         </w:tc>
@@ -1451,7 +1469,7 @@
               <w:rPr>
                 <w:lang w:val="en-GB"/>
               </w:rPr>
-              <w:t xml:space="preserve">Write comments </w:t>
+              <w:t>Delete posts</w:t>
             </w:r>
           </w:p>
         </w:tc>
@@ -1487,7 +1505,7 @@
               <w:rPr>
                 <w:lang w:val="en-GB"/>
               </w:rPr>
-              <w:t>Yes</w:t>
+              <w:t>No</w:t>
             </w:r>
           </w:p>
         </w:tc>
@@ -1543,7 +1561,13 @@
               <w:rPr>
                 <w:lang w:val="en-GB"/>
               </w:rPr>
-              <w:t>Edit posts</w:t>
+              <w:t>Create</w:t>
+            </w:r>
+            <w:r>
+              <w:rPr>
+                <w:lang w:val="en-GB"/>
+              </w:rPr>
+              <w:t xml:space="preserve"> comments </w:t>
             </w:r>
           </w:p>
         </w:tc>
@@ -1579,7 +1603,7 @@
               <w:rPr>
                 <w:lang w:val="en-GB"/>
               </w:rPr>
-              <w:t>No</w:t>
+              <w:t>Yes</w:t>
             </w:r>
           </w:p>
         </w:tc>
@@ -1615,7 +1639,7 @@
               <w:rPr>
                 <w:lang w:val="en-GB"/>
               </w:rPr>
-              <w:t>No</w:t>
+              <w:t>Yes</w:t>
             </w:r>
           </w:p>
         </w:tc>
@@ -1635,7 +1659,13 @@
               <w:rPr>
                 <w:lang w:val="en-GB"/>
               </w:rPr>
-              <w:t>Edit comments</w:t>
+              <w:t>Read</w:t>
+            </w:r>
+            <w:r>
+              <w:rPr>
+                <w:lang w:val="en-GB"/>
+              </w:rPr>
+              <w:t xml:space="preserve"> comments </w:t>
             </w:r>
           </w:p>
         </w:tc>
@@ -1653,6 +1683,104 @@
               <w:rPr>
                 <w:lang w:val="en-GB"/>
               </w:rPr>
+              <w:t>Yes</w:t>
+            </w:r>
+          </w:p>
+        </w:tc>
+        <w:tc>
+          <w:tcPr>
+            <w:tcW w:w="1063" w:type="pct"/>
+          </w:tcPr>
+          <w:p>
+            <w:pPr>
+              <w:rPr>
+                <w:lang w:val="en-GB"/>
+              </w:rPr>
+            </w:pPr>
+            <w:r>
+              <w:rPr>
+                <w:lang w:val="en-GB"/>
+              </w:rPr>
+              <w:t>Yes</w:t>
+            </w:r>
+          </w:p>
+        </w:tc>
+        <w:tc>
+          <w:tcPr>
+            <w:tcW w:w="740" w:type="pct"/>
+          </w:tcPr>
+          <w:p>
+            <w:pPr>
+              <w:rPr>
+                <w:lang w:val="en-GB"/>
+              </w:rPr>
+            </w:pPr>
+            <w:r>
+              <w:rPr>
+                <w:lang w:val="en-GB"/>
+              </w:rPr>
+              <w:t>Yes</w:t>
+            </w:r>
+          </w:p>
+        </w:tc>
+        <w:tc>
+          <w:tcPr>
+            <w:tcW w:w="978" w:type="pct"/>
+          </w:tcPr>
+          <w:p>
+            <w:pPr>
+              <w:rPr>
+                <w:lang w:val="en-GB"/>
+              </w:rPr>
+            </w:pPr>
+            <w:r>
+              <w:rPr>
+                <w:lang w:val="en-GB"/>
+              </w:rPr>
+              <w:t>Yes</w:t>
+            </w:r>
+          </w:p>
+        </w:tc>
+      </w:tr>
+      <w:tr>
+        <w:tc>
+          <w:tcPr>
+            <w:tcW w:w="1153" w:type="pct"/>
+          </w:tcPr>
+          <w:p>
+            <w:pPr>
+              <w:rPr>
+                <w:lang w:val="en-GB"/>
+              </w:rPr>
+            </w:pPr>
+            <w:r>
+              <w:rPr>
+                <w:lang w:val="en-GB"/>
+              </w:rPr>
+              <w:t>Update</w:t>
+            </w:r>
+            <w:r>
+              <w:rPr>
+                <w:lang w:val="en-GB"/>
+              </w:rPr>
+              <w:t xml:space="preserve"> comments</w:t>
+            </w:r>
+          </w:p>
+        </w:tc>
+        <w:tc>
+          <w:tcPr>
+            <w:tcW w:w="1066" w:type="pct"/>
+          </w:tcPr>
+          <w:p>
+            <w:pPr>
+              <w:rPr>
+                <w:lang w:val="en-GB"/>
+              </w:rPr>
+            </w:pPr>
+            <w:r>
+              <w:rPr>
+                <w:lang w:val="en-GB"/>
+              </w:rPr>
               <w:t>No</w:t>
             </w:r>
           </w:p>
@@ -1708,6 +1836,98 @@
                 <w:lang w:val="en-GB"/>
               </w:rPr>
               <w:t>No</w:t>
+            </w:r>
+          </w:p>
+        </w:tc>
+      </w:tr>
+      <w:tr>
+        <w:tc>
+          <w:tcPr>
+            <w:tcW w:w="1153" w:type="pct"/>
+          </w:tcPr>
+          <w:p>
+            <w:pPr>
+              <w:rPr>
+                <w:lang w:val="en-GB"/>
+              </w:rPr>
+            </w:pPr>
+            <w:r>
+              <w:rPr>
+                <w:lang w:val="en-GB"/>
+              </w:rPr>
+              <w:t>Delete comments</w:t>
+            </w:r>
+          </w:p>
+        </w:tc>
+        <w:tc>
+          <w:tcPr>
+            <w:tcW w:w="1066" w:type="pct"/>
+          </w:tcPr>
+          <w:p>
+            <w:pPr>
+              <w:rPr>
+                <w:lang w:val="en-GB"/>
+              </w:rPr>
+            </w:pPr>
+            <w:r>
+              <w:rPr>
+                <w:lang w:val="en-GB"/>
+              </w:rPr>
+              <w:t>No</w:t>
+            </w:r>
+          </w:p>
+        </w:tc>
+        <w:tc>
+          <w:tcPr>
+            <w:tcW w:w="1063" w:type="pct"/>
+          </w:tcPr>
+          <w:p>
+            <w:pPr>
+              <w:rPr>
+                <w:lang w:val="en-GB"/>
+              </w:rPr>
+            </w:pPr>
+            <w:r>
+              <w:rPr>
+                <w:lang w:val="en-GB"/>
+              </w:rPr>
+              <w:t>Yes</w:t>
+            </w:r>
+          </w:p>
+        </w:tc>
+        <w:tc>
+          <w:tcPr>
+            <w:tcW w:w="740" w:type="pct"/>
+          </w:tcPr>
+          <w:p>
+            <w:pPr>
+              <w:rPr>
+                <w:lang w:val="en-GB"/>
+              </w:rPr>
+            </w:pPr>
+            <w:r>
+              <w:rPr>
+                <w:lang w:val="en-GB"/>
+              </w:rPr>
+              <w:t>Yes</w:t>
+            </w:r>
+          </w:p>
+        </w:tc>
+        <w:tc>
+          <w:tcPr>
+            <w:tcW w:w="978" w:type="pct"/>
+          </w:tcPr>
+          <w:p>
+            <w:pPr>
+              <w:rPr>
+                <w:lang w:val="en-GB"/>
+              </w:rPr>
+            </w:pPr>
+            <w:r>
+              <w:rPr>
+                <w:lang w:val="en-GB"/>
+              </w:rPr>
+              <w:t>Yes</w:t>
             </w:r>
           </w:p>
         </w:tc>
@@ -2117,6 +2337,7 @@
           </w:tcPr>
           <w:p>
             <w:r>
+              <w:lastRenderedPageBreak/>
               <w:t>1</w:t>
             </w:r>
           </w:p>
@@ -2639,7 +2860,6 @@
           </w:tcPr>
           <w:p>
             <w:r>
-              <w:lastRenderedPageBreak/>
               <w:t>1</w:t>
             </w:r>
           </w:p>
@@ -5158,6 +5378,7 @@
   <w:style w:type="character" w:default="1" w:styleId="DefaultParagraphFont">
     <w:name w:val="Default Paragraph Font"/>
     <w:uiPriority w:val="1"/>
+    <w:semiHidden/>
     <w:unhideWhenUsed/>
   </w:style>
   <w:style w:type="table" w:default="1" w:styleId="TableNormal">

</xml_diff>